<commit_message>
Updated introduction with Java Architecture
</commit_message>
<xml_diff>
--- a/java-basics/intro/intro.docx
+++ b/java-basics/intro/intro.docx
@@ -120,13 +120,7 @@
         <w:rPr>
           <w:rFonts w:cstheme="minorHAnsi"/>
         </w:rPr>
-        <w:t xml:space="preserve"> that can be characterised by all of the following buzzwords</w:t>
-      </w:r>
-      <w:r>
-        <w:rPr>
-          <w:rFonts w:cstheme="minorHAnsi"/>
-        </w:rPr>
-        <w:t>:</w:t>
+        <w:t xml:space="preserve"> that can be characterised by all of the following buzzwords:</w:t>
       </w:r>
     </w:p>
     <w:p>
@@ -431,13 +425,7 @@
         <w:rPr>
           <w:rFonts w:cstheme="minorHAnsi"/>
         </w:rPr>
-        <w:t xml:space="preserve"> because Java technology is</w:t>
-      </w:r>
-      <w:r>
-        <w:rPr>
-          <w:rFonts w:cstheme="minorHAnsi"/>
-        </w:rPr>
-        <w:t xml:space="preserve"> </w:t>
+        <w:t xml:space="preserve"> because Java technology is </w:t>
       </w:r>
       <w:r>
         <w:rPr>
@@ -453,43 +441,7 @@
         <w:rPr>
           <w:rFonts w:cstheme="minorHAnsi"/>
         </w:rPr>
-        <w:t>. The compile-link-load-test-crash-debug cycle is obsolete</w:t>
-      </w:r>
-      <w:r>
-        <w:rPr>
-          <w:rFonts w:cstheme="minorHAnsi"/>
-        </w:rPr>
-        <w:t>—</w:t>
-      </w:r>
-      <w:r>
-        <w:rPr>
-          <w:rFonts w:cstheme="minorHAnsi"/>
-        </w:rPr>
-        <w:t>now</w:t>
-      </w:r>
-      <w:r>
-        <w:rPr>
-          <w:rFonts w:cstheme="minorHAnsi"/>
-        </w:rPr>
-        <w:t xml:space="preserve"> </w:t>
-      </w:r>
-      <w:r>
-        <w:rPr>
-          <w:rFonts w:cstheme="minorHAnsi"/>
-        </w:rPr>
-        <w:t>you just</w:t>
-      </w:r>
-      <w:r>
-        <w:rPr>
-          <w:rFonts w:cstheme="minorHAnsi"/>
-        </w:rPr>
-        <w:t xml:space="preserve"> </w:t>
-      </w:r>
-      <w:r>
-        <w:rPr>
-          <w:rFonts w:cstheme="minorHAnsi"/>
-        </w:rPr>
-        <w:t>compile and run.</w:t>
+        <w:t>. The compile-link-load-test-crash-debug cycle is obsolete—now you just compile and run.</w:t>
       </w:r>
     </w:p>
     <w:p>
@@ -523,43 +475,7 @@
         <w:rPr>
           <w:rFonts w:cstheme="minorHAnsi"/>
         </w:rPr>
-        <w:t xml:space="preserve"> across multiple platforms</w:t>
-      </w:r>
-      <w:r>
-        <w:rPr>
-          <w:rFonts w:cstheme="minorHAnsi"/>
-        </w:rPr>
-        <w:t xml:space="preserve">. </w:t>
-      </w:r>
-      <w:r>
-        <w:rPr>
-          <w:rFonts w:cstheme="minorHAnsi"/>
-        </w:rPr>
-        <w:t>Write your</w:t>
-      </w:r>
-      <w:r>
-        <w:rPr>
-          <w:rFonts w:cstheme="minorHAnsi"/>
-        </w:rPr>
-        <w:t xml:space="preserve"> </w:t>
-      </w:r>
-      <w:r>
-        <w:rPr>
-          <w:rFonts w:cstheme="minorHAnsi"/>
-        </w:rPr>
-        <w:t>applications once, and you never need to port them</w:t>
-      </w:r>
-      <w:r>
-        <w:rPr>
-          <w:rFonts w:cstheme="minorHAnsi"/>
-        </w:rPr>
-        <w:t>-</w:t>
-      </w:r>
-      <w:r>
-        <w:rPr>
-          <w:rFonts w:cstheme="minorHAnsi"/>
-        </w:rPr>
-        <w:t>-they will run without modification on multiple OS and hardware architectures.</w:t>
+        <w:t xml:space="preserve"> across multiple platforms. Write your applications once, and you never need to port them--they will run without modification on multiple OS and hardware architectures.</w:t>
       </w:r>
     </w:p>
     <w:p>
@@ -627,13 +543,7 @@
         <w:rPr>
           <w:rFonts w:cstheme="minorHAnsi"/>
         </w:rPr>
-        <w:t>Your interactive graphical applications have</w:t>
-      </w:r>
-      <w:r>
-        <w:rPr>
-          <w:rFonts w:cstheme="minorHAnsi"/>
-        </w:rPr>
-        <w:t xml:space="preserve"> </w:t>
+        <w:t xml:space="preserve">Your interactive graphical applications have </w:t>
       </w:r>
       <w:r>
         <w:rPr>
@@ -649,19 +559,7 @@
         <w:rPr>
           <w:rFonts w:cstheme="minorHAnsi"/>
         </w:rPr>
-        <w:t>because multiple concurrent threads of activity in your</w:t>
-      </w:r>
-      <w:r>
-        <w:rPr>
-          <w:rFonts w:cstheme="minorHAnsi"/>
-        </w:rPr>
-        <w:t xml:space="preserve"> </w:t>
-      </w:r>
-      <w:r>
-        <w:rPr>
-          <w:rFonts w:cstheme="minorHAnsi"/>
-        </w:rPr>
-        <w:t xml:space="preserve">application are supported by the </w:t>
+        <w:t xml:space="preserve">because multiple concurrent threads of activity in your application are supported by the </w:t>
       </w:r>
       <w:r>
         <w:rPr>
@@ -677,19 +575,7 @@
         <w:rPr>
           <w:rFonts w:cstheme="minorHAnsi"/>
         </w:rPr>
-        <w:t xml:space="preserve"> built into th</w:t>
-      </w:r>
-      <w:r>
-        <w:rPr>
-          <w:rFonts w:cstheme="minorHAnsi"/>
-        </w:rPr>
-        <w:t xml:space="preserve">e </w:t>
-      </w:r>
-      <w:r>
-        <w:rPr>
-          <w:rFonts w:cstheme="minorHAnsi"/>
-        </w:rPr>
-        <w:t>Java programming language and runtime platform.</w:t>
+        <w:t xml:space="preserve"> built into the Java programming language and runtime platform.</w:t>
       </w:r>
     </w:p>
     <w:p>
@@ -723,19 +609,7 @@
         <w:rPr>
           <w:rFonts w:cstheme="minorHAnsi"/>
         </w:rPr>
-        <w:t xml:space="preserve"> to changing environments becaus</w:t>
-      </w:r>
-      <w:r>
-        <w:rPr>
-          <w:rFonts w:cstheme="minorHAnsi"/>
-        </w:rPr>
-        <w:t xml:space="preserve">e </w:t>
-      </w:r>
-      <w:r>
-        <w:rPr>
-          <w:rFonts w:cstheme="minorHAnsi"/>
-        </w:rPr>
-        <w:t xml:space="preserve">you can </w:t>
+        <w:t xml:space="preserve"> to changing environments because you can </w:t>
       </w:r>
       <w:r>
         <w:rPr>
@@ -785,25 +659,7 @@
         <w:rPr>
           <w:rFonts w:cstheme="minorHAnsi"/>
         </w:rPr>
-        <w:t>,</w:t>
-      </w:r>
-      <w:r>
-        <w:rPr>
-          <w:rFonts w:cstheme="minorHAnsi"/>
-        </w:rPr>
-        <w:t xml:space="preserve"> </w:t>
-      </w:r>
-      <w:r>
-        <w:rPr>
-          <w:rFonts w:cstheme="minorHAnsi"/>
-        </w:rPr>
-        <w:t>even though they're downloading code from all over the Internet;</w:t>
-      </w:r>
-      <w:r>
-        <w:rPr>
-          <w:rFonts w:cstheme="minorHAnsi"/>
-        </w:rPr>
-        <w:t xml:space="preserve"> </w:t>
+        <w:t xml:space="preserve">, even though they're downloading code from all over the Internet; </w:t>
       </w:r>
       <w:r>
         <w:rPr>
@@ -813,8 +669,21 @@
           <w:i/>
           <w:iCs/>
         </w:rPr>
-        <w:t>the Java runtime</w:t>
-      </w:r>
+        <w:t>the Java runtime environment has built-in protection against viruses and tampering</w:t>
+      </w:r>
+      <w:r>
+        <w:rPr>
+          <w:rFonts w:cstheme="minorHAnsi"/>
+        </w:rPr>
+        <w:t>.</w:t>
+      </w:r>
+    </w:p>
+    <w:p>
+      <w:pPr>
+        <w:rPr>
+          <w:rFonts w:cstheme="minorHAnsi"/>
+        </w:rPr>
+      </w:pPr>
       <w:r>
         <w:rPr>
           <w:rFonts w:cstheme="minorHAnsi"/>
@@ -823,72 +692,13 @@
           <w:i/>
           <w:iCs/>
         </w:rPr>
-        <w:t xml:space="preserve"> </w:t>
-      </w:r>
-      <w:r>
-        <w:rPr>
-          <w:rFonts w:cstheme="minorHAnsi"/>
-          <w:b/>
-          <w:bCs/>
-          <w:i/>
-          <w:iCs/>
-        </w:rPr>
-        <w:t>environment has built-in protection against</w:t>
-      </w:r>
-      <w:r>
-        <w:rPr>
-          <w:rFonts w:cstheme="minorHAnsi"/>
-          <w:b/>
-          <w:bCs/>
-          <w:i/>
-          <w:iCs/>
-        </w:rPr>
-        <w:t xml:space="preserve"> </w:t>
-      </w:r>
-      <w:r>
-        <w:rPr>
-          <w:rFonts w:cstheme="minorHAnsi"/>
-          <w:b/>
-          <w:bCs/>
-          <w:i/>
-          <w:iCs/>
-        </w:rPr>
-        <w:t>viruses and tampering</w:t>
-      </w:r>
-      <w:r>
-        <w:rPr>
-          <w:rFonts w:cstheme="minorHAnsi"/>
-        </w:rPr>
-        <w:t>.</w:t>
-      </w:r>
-    </w:p>
-    <w:p>
-      <w:pPr>
-        <w:rPr>
-          <w:rFonts w:cstheme="minorHAnsi"/>
-        </w:rPr>
-      </w:pPr>
-      <w:r>
-        <w:rPr>
-          <w:rFonts w:cstheme="minorHAnsi"/>
-          <w:b/>
-          <w:bCs/>
-          <w:i/>
-          <w:iCs/>
-        </w:rPr>
         <w:t>Design requirements of the Java programming language</w:t>
       </w:r>
       <w:r>
         <w:rPr>
           <w:rFonts w:cstheme="minorHAnsi"/>
         </w:rPr>
-        <w:t xml:space="preserve"> are driven by the</w:t>
-      </w:r>
-      <w:r>
-        <w:rPr>
-          <w:rFonts w:cstheme="minorHAnsi"/>
-        </w:rPr>
-        <w:t xml:space="preserve"> </w:t>
+        <w:t xml:space="preserve"> are driven by the </w:t>
       </w:r>
       <w:r>
         <w:rPr>
@@ -1461,13 +1271,6 @@
           <w:rFonts w:eastAsia="Times New Roman" w:cstheme="minorHAnsi"/>
           <w:lang w:eastAsia="en-GB"/>
         </w:rPr>
-        <w:fldChar w:fldCharType="separate"/>
-      </w:r>
-      <w:r>
-        <w:rPr>
-          <w:rFonts w:eastAsia="Times New Roman" w:cstheme="minorHAnsi"/>
-          <w:lang w:eastAsia="en-GB"/>
-        </w:rPr>
         <w:fldChar w:fldCharType="end"/>
       </w:r>
     </w:p>
@@ -1726,14 +1529,7 @@
           <w:rFonts w:asciiTheme="minorHAnsi" w:hAnsiTheme="minorHAnsi" w:cstheme="minorHAnsi"/>
           <w:color w:val="000000"/>
         </w:rPr>
-        <w:t>: The API provides the core functionality of the Java programming language. It offers a wide array of useful classes ready for use in your own applications. It spans everything from basic objects, to networking and security, to XML generation and database access, and more. The core API is very large</w:t>
-      </w:r>
-      <w:r>
-        <w:rPr>
-          <w:rFonts w:asciiTheme="minorHAnsi" w:hAnsiTheme="minorHAnsi" w:cstheme="minorHAnsi"/>
-          <w:color w:val="000000"/>
-        </w:rPr>
-        <w:t>.</w:t>
+        <w:t>: The API provides the core functionality of the Java programming language. It offers a wide array of useful classes ready for use in your own applications. It spans everything from basic objects, to networking and security, to XML generation and database access, and more. The core API is very large.</w:t>
       </w:r>
     </w:p>
     <w:p>
@@ -1817,14 +1613,7 @@
           <w:rFonts w:asciiTheme="minorHAnsi" w:hAnsiTheme="minorHAnsi" w:cstheme="minorHAnsi"/>
           <w:color w:val="000000"/>
         </w:rPr>
-        <w:t>: Integration libraries such as the Java IDL API, JDBC API, Java Naming and Directory Interface (JNDI) API, Java RMI, and Java Remote Method Invocation over Internet Inter-ORB Protocol Technology (Java RMI-IIOP Technology) enable database access and manipulation of remote objects</w:t>
-      </w:r>
-      <w:r>
-        <w:rPr>
-          <w:rFonts w:asciiTheme="minorHAnsi" w:hAnsiTheme="minorHAnsi" w:cstheme="minorHAnsi"/>
-          <w:color w:val="000000"/>
-        </w:rPr>
-        <w:t>.</w:t>
+        <w:t>: Integration libraries such as the Java IDL API, JDBC API, Java Naming and Directory Interface (JNDI) API, Java RMI, and Java Remote Method Invocation over Internet Inter-ORB Protocol Technology (Java RMI-IIOP Technology) enable database access and manipulation of remote objects.</w:t>
       </w:r>
     </w:p>
     <w:p>
@@ -3303,15 +3092,7 @@
           <w:color w:val="000000"/>
           <w:lang w:eastAsia="en-GB"/>
         </w:rPr>
-        <w:t>The keyword class begins the class definition for a class named name, and the code for each class appears between the opening and closing curly braces</w:t>
-      </w:r>
-      <w:r>
-        <w:rPr>
-          <w:rFonts w:eastAsia="Times New Roman" w:cstheme="minorHAnsi"/>
-          <w:color w:val="000000"/>
-          <w:lang w:eastAsia="en-GB"/>
-        </w:rPr>
-        <w:t>.</w:t>
+        <w:t>The keyword class begins the class definition for a class named name, and the code for each class appears between the opening and closing curly braces.</w:t>
       </w:r>
     </w:p>
     <w:p>
@@ -3645,15 +3426,7 @@
           <w:color w:val="000000"/>
           <w:lang w:eastAsia="en-GB"/>
         </w:rPr>
-        <w:t>The modifiers public and static can be written in either order (public static or static public), but the convention is to use public static</w:t>
-      </w:r>
-      <w:r>
-        <w:rPr>
-          <w:rFonts w:eastAsia="Times New Roman" w:cstheme="minorHAnsi"/>
-          <w:color w:val="000000"/>
-          <w:lang w:eastAsia="en-GB"/>
-        </w:rPr>
-        <w:t>.</w:t>
+        <w:t>The modifiers public and static can be written in either order (public static or static public), but the convention is to use public static.</w:t>
       </w:r>
     </w:p>
     <w:p>
@@ -3674,15 +3447,7 @@
           <w:color w:val="000000"/>
           <w:lang w:eastAsia="en-GB"/>
         </w:rPr>
-        <w:t>Y</w:t>
-      </w:r>
-      <w:r>
-        <w:rPr>
-          <w:rFonts w:eastAsia="Times New Roman" w:cstheme="minorHAnsi"/>
-          <w:color w:val="000000"/>
-          <w:lang w:eastAsia="en-GB"/>
-        </w:rPr>
-        <w:t>ou can name the argument anything you want, but most programmers choose "</w:t>
+        <w:t>You can name the argument anything you want, but most programmers choose "</w:t>
       </w:r>
       <w:proofErr w:type="spellStart"/>
       <w:r>
@@ -3745,21 +3510,7 @@
           <w:rFonts w:asciiTheme="minorHAnsi" w:hAnsiTheme="minorHAnsi" w:cstheme="minorHAnsi"/>
           <w:color w:val="000000"/>
         </w:rPr>
-        <w:t xml:space="preserve"> array is the mechanism through which the runtime system passes information to your application. For example:</w:t>
-      </w:r>
-      <w:r>
-        <w:rPr>
-          <w:rFonts w:asciiTheme="minorHAnsi" w:hAnsiTheme="minorHAnsi" w:cstheme="minorHAnsi"/>
-          <w:color w:val="000000"/>
-        </w:rPr>
-        <w:t xml:space="preserve"> </w:t>
-      </w:r>
-      <w:r>
-        <w:rPr>
-          <w:rFonts w:asciiTheme="minorHAnsi" w:hAnsiTheme="minorHAnsi" w:cstheme="minorHAnsi"/>
-          <w:color w:val="000000"/>
-        </w:rPr>
-        <w:t xml:space="preserve">java </w:t>
+        <w:t xml:space="preserve"> array is the mechanism through which the runtime system passes information to your application. For example: java </w:t>
       </w:r>
       <w:proofErr w:type="spellStart"/>
       <w:r>
@@ -4066,14 +3817,6 @@
           <w:szCs w:val="19"/>
         </w:rPr>
         <w:tab/>
-      </w:r>
-      <w:r>
-        <w:rPr>
-          <w:rFonts w:ascii="Arial" w:hAnsi="Arial" w:cs="Arial"/>
-          <w:color w:val="000000"/>
-          <w:sz w:val="19"/>
-          <w:szCs w:val="19"/>
-        </w:rPr>
         <w:t>b. </w:t>
       </w:r>
       <w:r>
@@ -4103,14 +3846,6 @@
           <w:szCs w:val="19"/>
         </w:rPr>
         <w:tab/>
-      </w:r>
-      <w:r>
-        <w:rPr>
-          <w:rFonts w:ascii="Arial" w:hAnsi="Arial" w:cs="Arial"/>
-          <w:color w:val="000000"/>
-          <w:sz w:val="19"/>
-          <w:szCs w:val="19"/>
-        </w:rPr>
         <w:t>c. </w:t>
       </w:r>
       <w:r>
@@ -4140,14 +3875,6 @@
           <w:szCs w:val="19"/>
         </w:rPr>
         <w:tab/>
-      </w:r>
-      <w:r>
-        <w:rPr>
-          <w:rFonts w:ascii="Arial" w:hAnsi="Arial" w:cs="Arial"/>
-          <w:color w:val="000000"/>
-          <w:sz w:val="19"/>
-          <w:szCs w:val="19"/>
-        </w:rPr>
         <w:t>d. </w:t>
       </w:r>
       <w:r>
@@ -4301,27 +4028,7 @@
           <w:szCs w:val="19"/>
           <w:lang w:eastAsia="en-GB"/>
         </w:rPr>
-        <w:t>:</w:t>
-      </w:r>
-      <w:r>
-        <w:rPr>
-          <w:rFonts w:ascii="Consolas" w:eastAsia="Times New Roman" w:hAnsi="Consolas" w:cs="Consolas"/>
-          <w:color w:val="000000"/>
-          <w:sz w:val="19"/>
-          <w:szCs w:val="19"/>
-          <w:lang w:eastAsia="en-GB"/>
-        </w:rPr>
-        <w:t xml:space="preserve"> </w:t>
-      </w:r>
-      <w:r>
-        <w:rPr>
-          <w:rFonts w:ascii="Consolas" w:eastAsia="Times New Roman" w:hAnsi="Consolas" w:cs="Consolas"/>
-          <w:color w:val="000000"/>
-          <w:sz w:val="19"/>
-          <w:szCs w:val="19"/>
-          <w:lang w:eastAsia="en-GB"/>
-        </w:rPr>
-        <w:t>HelloWorldApp.java.</w:t>
+        <w:t>: HelloWorldApp.java.</w:t>
       </w:r>
     </w:p>
     <w:p>
@@ -6379,27 +6086,7 @@
           <w:szCs w:val="19"/>
           <w:lang w:eastAsia="en-GB"/>
         </w:rPr>
-        <w:t xml:space="preserve">are the </w:t>
-      </w:r>
-      <w:r>
-        <w:rPr>
-          <w:rFonts w:ascii="Arial" w:eastAsia="Times New Roman" w:hAnsi="Arial" w:cs="Arial"/>
-          <w:color w:val="000000"/>
-          <w:sz w:val="19"/>
-          <w:szCs w:val="19"/>
-          <w:lang w:eastAsia="en-GB"/>
-        </w:rPr>
-        <w:t>in</w:t>
-      </w:r>
-      <w:r>
-        <w:rPr>
-          <w:rFonts w:ascii="Arial" w:eastAsia="Times New Roman" w:hAnsi="Arial" w:cs="Arial"/>
-          <w:color w:val="000000"/>
-          <w:sz w:val="19"/>
-          <w:szCs w:val="19"/>
-          <w:lang w:eastAsia="en-GB"/>
-        </w:rPr>
-        <w:t>valid</w:t>
+        <w:t>are the invalid</w:t>
       </w:r>
       <w:r>
         <w:rPr>
@@ -7486,17 +7173,7 @@
           <w:szCs w:val="19"/>
           <w:lang w:eastAsia="en-GB"/>
         </w:rPr>
-        <w:t xml:space="preserve">are </w:t>
-      </w:r>
-      <w:r>
-        <w:rPr>
-          <w:rFonts w:ascii="Arial" w:eastAsia="Times New Roman" w:hAnsi="Arial" w:cs="Arial"/>
-          <w:color w:val="000000"/>
-          <w:sz w:val="19"/>
-          <w:szCs w:val="19"/>
-          <w:lang w:eastAsia="en-GB"/>
-        </w:rPr>
-        <w:t>the parameters of main method?</w:t>
+        <w:t>are the parameters of main method?</w:t>
       </w:r>
     </w:p>
     <w:p>
@@ -7570,10 +7247,51 @@
     <w:p>
       <w:pPr>
         <w:rPr>
-          <w:rFonts w:eastAsia="Times New Roman" w:cstheme="minorHAnsi"/>
-          <w:lang w:eastAsia="en-GB"/>
-        </w:rPr>
-      </w:pPr>
+          <w:rFonts w:ascii="Times New Roman" w:eastAsia="Times New Roman" w:hAnsi="Times New Roman" w:cs="Times New Roman"/>
+          <w:lang w:eastAsia="en-GB"/>
+        </w:rPr>
+      </w:pPr>
+      <w:r>
+        <w:rPr>
+          <w:rFonts w:ascii="Times New Roman" w:eastAsia="Times New Roman" w:hAnsi="Times New Roman" w:cs="Times New Roman"/>
+          <w:lang w:eastAsia="en-GB"/>
+        </w:rPr>
+        <w:drawing>
+          <wp:inline distT="0" distB="0" distL="0" distR="0" wp14:anchorId="20625A27" wp14:editId="690ABF01">
+            <wp:extent cx="6645910" cy="3735705"/>
+            <wp:effectExtent l="0" t="0" r="0" b="0"/>
+            <wp:docPr id="10" name="Picture 10" descr="Graphical user interface, diagram&#10;&#10;Description automatically generated"/>
+            <wp:cNvGraphicFramePr>
+              <a:graphicFrameLocks xmlns:a="http://schemas.openxmlformats.org/drawingml/2006/main" noChangeAspect="1"/>
+            </wp:cNvGraphicFramePr>
+            <a:graphic xmlns:a="http://schemas.openxmlformats.org/drawingml/2006/main">
+              <a:graphicData uri="http://schemas.openxmlformats.org/drawingml/2006/picture">
+                <pic:pic xmlns:pic="http://schemas.openxmlformats.org/drawingml/2006/picture">
+                  <pic:nvPicPr>
+                    <pic:cNvPr id="10" name="Picture 10" descr="Graphical user interface, diagram&#10;&#10;Description automatically generated"/>
+                    <pic:cNvPicPr/>
+                  </pic:nvPicPr>
+                  <pic:blipFill>
+                    <a:blip r:embed="rId10"/>
+                    <a:stretch>
+                      <a:fillRect/>
+                    </a:stretch>
+                  </pic:blipFill>
+                  <pic:spPr>
+                    <a:xfrm>
+                      <a:off x="0" y="0"/>
+                      <a:ext cx="6645910" cy="3735705"/>
+                    </a:xfrm>
+                    <a:prstGeom prst="rect">
+                      <a:avLst/>
+                    </a:prstGeom>
+                  </pic:spPr>
+                </pic:pic>
+              </a:graphicData>
+            </a:graphic>
+          </wp:inline>
+        </w:drawing>
+      </w:r>
     </w:p>
     <w:sectPr>
       <w:pgSz w:w="11906" w:h="16838"/>

</xml_diff>